<commit_message>
fixed some mistake in cv
</commit_message>
<xml_diff>
--- a/CV/Saheb Mukherjee.docx
+++ b/CV/Saheb Mukherjee.docx
@@ -77,7 +77,9 @@
                   <wp:extent cx="790575" cy="790575"/>
                   <wp:effectExtent l="0" t="0" r="9525" b="9525"/>
                   <wp:wrapSquare wrapText="bothSides"/>
-                  <wp:docPr id="12" name="Picture 12" descr="C:\Users\Saheb Mukherjee\Downloads\Cv online.png"/>
+                  <wp:docPr id="12" name="Picture 12" descr="C:\Users\Saheb Mukherjee\Downloads\Cv online.png">
+                    <a:hlinkClick xmlns:a="http://schemas.openxmlformats.org/drawingml/2006/main" r:id="rId6"/>
+                  </wp:docPr>
                   <wp:cNvGraphicFramePr>
                     <a:graphicFrameLocks xmlns:a="http://schemas.openxmlformats.org/drawingml/2006/main" noChangeAspect="1"/>
                   </wp:cNvGraphicFramePr>
@@ -91,7 +93,7 @@
                           </pic:cNvPicPr>
                         </pic:nvPicPr>
                         <pic:blipFill>
-                          <a:blip r:embed="rId6" cstate="print">
+                          <a:blip r:embed="rId7" cstate="print">
                             <a:extLst>
                               <a:ext uri="{28A0092B-C50C-407E-A947-70E740481C1C}">
                                 <a14:useLocalDpi xmlns:a14="http://schemas.microsoft.com/office/drawing/2010/main" val="0"/>
@@ -136,6 +138,8 @@
               <w:t>Saheb Mukherjee</w:t>
             </w:r>
           </w:p>
+          <w:bookmarkStart w:id="0" w:name="_ymi089liagec" w:colFirst="0" w:colLast="0"/>
+          <w:bookmarkEnd w:id="0"/>
           <w:p>
             <w:pPr>
               <w:pStyle w:val="Subtitle"/>
@@ -152,8 +156,6 @@
                 <w:szCs w:val="20"/>
               </w:rPr>
             </w:pPr>
-            <w:bookmarkStart w:id="0" w:name="_ymi089liagec" w:colFirst="0" w:colLast="0"/>
-            <w:bookmarkEnd w:id="0"/>
             <w:r>
               <w:rPr>
                 <w:noProof/>
@@ -218,7 +220,7 @@
                 </mc:Choice>
                 <mc:Fallback>
                   <w:pict>
-                    <v:line w14:anchorId="458A6BFF" id="Straight Connector 6" o:spid="_x0000_s1026" style="position:absolute;z-index:251664384;visibility:visible;mso-wrap-style:square;mso-wrap-distance-left:9pt;mso-wrap-distance-top:0;mso-wrap-distance-right:9pt;mso-wrap-distance-bottom:0;mso-position-horizontal:absolute;mso-position-horizontal-relative:text;mso-position-vertical:absolute;mso-position-vertical-relative:text" from="-42.05pt,34.2pt" to="548.2pt,34.2pt" o:gfxdata="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" strokecolor="black [3213]" strokeweight=".5pt">
+                    <v:line w14:anchorId="11E62F41" id="Straight Connector 6" o:spid="_x0000_s1026" style="position:absolute;z-index:251664384;visibility:visible;mso-wrap-style:square;mso-wrap-distance-left:9pt;mso-wrap-distance-top:0;mso-wrap-distance-right:9pt;mso-wrap-distance-bottom:0;mso-position-horizontal:absolute;mso-position-horizontal-relative:text;mso-position-vertical:absolute;mso-position-vertical-relative:text" from="-42.05pt,34.2pt" to="548.2pt,34.2pt" o:gfxdata="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" strokecolor="black [3213]" strokeweight=".5pt">
                       <v:stroke joinstyle="miter"/>
                     </v:line>
                   </w:pict>
@@ -299,7 +301,7 @@
                           <pic:cNvPicPr/>
                         </pic:nvPicPr>
                         <pic:blipFill>
-                          <a:blip r:embed="rId7" cstate="print"/>
+                          <a:blip r:embed="rId8" cstate="print"/>
                           <a:stretch>
                             <a:fillRect/>
                           </a:stretch>
@@ -327,7 +329,7 @@
               </w:rPr>
               <w:t xml:space="preserve"> </w:t>
             </w:r>
-            <w:hyperlink r:id="rId8" w:history="1">
+            <w:hyperlink r:id="rId9" w:history="1">
               <w:r>
                 <w:rPr>
                   <w:rStyle w:val="Hyperlink"/>
@@ -392,7 +394,7 @@
                           <pic:cNvPicPr/>
                         </pic:nvPicPr>
                         <pic:blipFill>
-                          <a:blip r:embed="rId9" cstate="print"/>
+                          <a:blip r:embed="rId10" cstate="print"/>
                           <a:stretch>
                             <a:fillRect/>
                           </a:stretch>
@@ -421,7 +423,7 @@
               </w:rPr>
               <w:t xml:space="preserve"> </w:t>
             </w:r>
-            <w:hyperlink r:id="rId10" w:history="1">
+            <w:hyperlink r:id="rId11" w:history="1">
               <w:r>
                 <w:rPr>
                   <w:rStyle w:val="Hyperlink"/>
@@ -480,7 +482,7 @@
                           <pic:cNvPicPr/>
                         </pic:nvPicPr>
                         <pic:blipFill>
-                          <a:blip r:embed="rId11" cstate="print"/>
+                          <a:blip r:embed="rId12" cstate="print"/>
                           <a:stretch>
                             <a:fillRect/>
                           </a:stretch>
@@ -524,7 +526,7 @@
               </w:rPr>
               <w:t xml:space="preserve">  </w:t>
             </w:r>
-            <w:hyperlink r:id="rId12" w:history="1">
+            <w:hyperlink r:id="rId13" w:history="1">
               <w:r>
                 <w:rPr>
                   <w:b/>
@@ -585,7 +587,7 @@
                           <pic:cNvPicPr/>
                         </pic:nvPicPr>
                         <pic:blipFill>
-                          <a:blip r:embed="rId13" cstate="print"/>
+                          <a:blip r:embed="rId14" cstate="print"/>
                           <a:stretch>
                             <a:fillRect/>
                           </a:stretch>
@@ -669,7 +671,7 @@
                           <pic:cNvPicPr/>
                         </pic:nvPicPr>
                         <pic:blipFill>
-                          <a:blip r:embed="rId14" cstate="print">
+                          <a:blip r:embed="rId15" cstate="print">
                             <a:extLst>
                               <a:ext uri="{28A0092B-C50C-407E-A947-70E740481C1C}">
                                 <a14:useLocalDpi xmlns:a14="http://schemas.microsoft.com/office/drawing/2010/main" val="0"/>
@@ -848,7 +850,13 @@
               <w:rPr>
                 <w:sz w:val="18"/>
               </w:rPr>
-              <w:t>November 2021 - January 2022</w:t>
+              <w:t>November 2021 - J</w:t>
+            </w:r>
+            <w:r>
+              <w:rPr>
+                <w:sz w:val="18"/>
+              </w:rPr>
+              <w:t>anuary 2022</w:t>
             </w:r>
           </w:p>
           <w:p>
@@ -1014,7 +1022,13 @@
               <w:rPr>
                 <w:sz w:val="20"/>
               </w:rPr>
-              <w:t>Numpy</w:t>
+              <w:t>NumP</w:t>
+            </w:r>
+            <w:r>
+              <w:rPr>
+                <w:sz w:val="20"/>
+              </w:rPr>
+              <w:t>y</w:t>
             </w:r>
             <w:proofErr w:type="spellEnd"/>
           </w:p>
@@ -1069,6 +1083,8 @@
               </w:rPr>
               <w:t>Re (Regular Expression)</w:t>
             </w:r>
+            <w:bookmarkStart w:id="3" w:name="_GoBack"/>
+            <w:bookmarkEnd w:id="3"/>
           </w:p>
           <w:p>
             <w:pPr>
@@ -1139,7 +1155,7 @@
               </w:rPr>
               <w:t>-</w:t>
             </w:r>
-            <w:hyperlink r:id="rId15">
+            <w:hyperlink r:id="rId16">
               <w:r>
                 <w:rPr>
                   <w:color w:val="1155CC"/>
@@ -1173,7 +1189,7 @@
               </w:rPr>
               <w:t xml:space="preserve">Click Here for a </w:t>
             </w:r>
-            <w:hyperlink r:id="rId16" w:history="1">
+            <w:hyperlink r:id="rId17" w:history="1">
               <w:r>
                 <w:rPr>
                   <w:rStyle w:val="Hyperlink"/>
@@ -1199,8 +1215,8 @@
                 <w:sz w:val="24"/>
               </w:rPr>
             </w:pPr>
-            <w:bookmarkStart w:id="3" w:name="_wj0puh61kxsr" w:colFirst="0" w:colLast="0"/>
-            <w:bookmarkEnd w:id="3"/>
+            <w:bookmarkStart w:id="4" w:name="_wj0puh61kxsr" w:colFirst="0" w:colLast="0"/>
+            <w:bookmarkEnd w:id="4"/>
             <w:r>
               <w:rPr>
                 <w:sz w:val="24"/>
@@ -1222,8 +1238,8 @@
                 <w:sz w:val="18"/>
               </w:rPr>
             </w:pPr>
-            <w:bookmarkStart w:id="4" w:name="_8hk593fs3sag" w:colFirst="0" w:colLast="0"/>
-            <w:bookmarkEnd w:id="4"/>
+            <w:bookmarkStart w:id="5" w:name="_8hk593fs3sag" w:colFirst="0" w:colLast="0"/>
+            <w:bookmarkEnd w:id="5"/>
             <w:r>
               <w:rPr>
                 <w:sz w:val="18"/>
@@ -1337,7 +1353,13 @@
               <w:rPr>
                 <w:sz w:val="20"/>
               </w:rPr>
-              <w:t>Numpy</w:t>
+              <w:t>NumP</w:t>
+            </w:r>
+            <w:r>
+              <w:rPr>
+                <w:sz w:val="20"/>
+              </w:rPr>
+              <w:t>y</w:t>
             </w:r>
             <w:proofErr w:type="spellEnd"/>
           </w:p>
@@ -1455,7 +1477,7 @@
               </w:rPr>
               <w:t xml:space="preserve"> </w:t>
             </w:r>
-            <w:hyperlink r:id="rId17">
+            <w:hyperlink r:id="rId18">
               <w:r>
                 <w:rPr>
                   <w:color w:val="1155CC"/>
@@ -1465,8 +1487,6 @@
                 <w:t>https://github.com/sahebdatas/Heart-disease-Detection-project</w:t>
               </w:r>
             </w:hyperlink>
-            <w:bookmarkStart w:id="5" w:name="_GoBack"/>
-            <w:bookmarkEnd w:id="5"/>
           </w:p>
           <w:p>
             <w:pPr>
@@ -1561,7 +1581,7 @@
                   <wp:effectExtent l="0" t="0" r="0" b="0"/>
                   <wp:wrapNone/>
                   <wp:docPr id="10" name="image1.png">
-                    <a:hlinkClick xmlns:a="http://schemas.openxmlformats.org/drawingml/2006/main" r:id="rId18"/>
+                    <a:hlinkClick xmlns:a="http://schemas.openxmlformats.org/drawingml/2006/main" r:id="rId19"/>
                   </wp:docPr>
                   <wp:cNvGraphicFramePr>
                     <a:graphicFrameLocks xmlns:a="http://schemas.openxmlformats.org/drawingml/2006/main" noChangeAspect="1"/>
@@ -1574,7 +1594,7 @@
                           <pic:cNvPicPr/>
                         </pic:nvPicPr>
                         <pic:blipFill>
-                          <a:blip r:embed="rId19" cstate="print"/>
+                          <a:blip r:embed="rId20" cstate="print"/>
                           <a:stretch>
                             <a:fillRect/>
                           </a:stretch>
@@ -1650,55 +1670,47 @@
               </w:rPr>
               <w:t>I am keen to continue my career and prepared to work</w:t>
             </w:r>
-          </w:p>
-          <w:p>
-            <w:pPr>
-              <w:spacing w:before="0"/>
-              <w:rPr>
-                <w:sz w:val="20"/>
-              </w:rPr>
-            </w:pPr>
-            <w:r>
-              <w:rPr>
-                <w:sz w:val="20"/>
-              </w:rPr>
-              <w:t xml:space="preserve">Hard in order to achieve my organization objectives and </w:t>
-            </w:r>
-            <w:proofErr w:type="spellStart"/>
-            <w:r>
-              <w:rPr>
-                <w:sz w:val="20"/>
-              </w:rPr>
-              <w:t>i</w:t>
-            </w:r>
-            <w:proofErr w:type="spellEnd"/>
-          </w:p>
-          <w:p>
-            <w:pPr>
-              <w:spacing w:before="0"/>
-              <w:rPr>
-                <w:sz w:val="20"/>
-              </w:rPr>
-            </w:pPr>
-            <w:r>
-              <w:rPr>
-                <w:sz w:val="20"/>
-              </w:rPr>
-              <w:t>Hereby declare that the information furnished above is true</w:t>
-            </w:r>
-          </w:p>
-          <w:p>
-            <w:pPr>
-              <w:spacing w:before="0"/>
-              <w:rPr>
-                <w:sz w:val="20"/>
-              </w:rPr>
-            </w:pPr>
-            <w:r>
-              <w:rPr>
-                <w:sz w:val="20"/>
-              </w:rPr>
-              <w:t>To the best of my knowledge.</w:t>
+            <w:r>
+              <w:rPr>
+                <w:sz w:val="20"/>
+              </w:rPr>
+              <w:t xml:space="preserve"> h</w:t>
+            </w:r>
+            <w:r>
+              <w:rPr>
+                <w:sz w:val="20"/>
+              </w:rPr>
+              <w:t xml:space="preserve">ard in order to achieve </w:t>
+            </w:r>
+            <w:r>
+              <w:rPr>
+                <w:sz w:val="20"/>
+              </w:rPr>
+              <w:t>my organization objectives and I</w:t>
+            </w:r>
+            <w:r>
+              <w:rPr>
+                <w:sz w:val="20"/>
+              </w:rPr>
+              <w:t xml:space="preserve"> h</w:t>
+            </w:r>
+            <w:r>
+              <w:rPr>
+                <w:sz w:val="20"/>
+              </w:rPr>
+              <w:t>ereby declare that the information furnished above is true</w:t>
+            </w:r>
+            <w:r>
+              <w:rPr>
+                <w:sz w:val="20"/>
+              </w:rPr>
+              <w:t xml:space="preserve"> t</w:t>
+            </w:r>
+            <w:r>
+              <w:rPr>
+                <w:sz w:val="20"/>
+              </w:rPr>
+              <w:t>o the best of my knowledge.</w:t>
             </w:r>
           </w:p>
         </w:tc>
@@ -1812,6 +1824,12 @@
               </w:rPr>
               <w:t>Python</w:t>
             </w:r>
+            <w:r>
+              <w:rPr>
+                <w:b/>
+              </w:rPr>
+              <w:t xml:space="preserve"> 3</w:t>
+            </w:r>
           </w:p>
           <w:p>
             <w:pPr>
@@ -1866,6 +1884,12 @@
               </w:rPr>
               <w:t>Java</w:t>
             </w:r>
+            <w:r>
+              <w:rPr>
+                <w:b/>
+              </w:rPr>
+              <w:t xml:space="preserve"> (OOP’s)</w:t>
+            </w:r>
           </w:p>
           <w:p>
             <w:pPr>
@@ -2164,19 +2188,6 @@
                 <w:between w:val="nil"/>
               </w:pBdr>
               <w:spacing w:before="0"/>
-              <w:ind w:left="-113"/>
-            </w:pPr>
-          </w:p>
-          <w:p>
-            <w:pPr>
-              <w:pBdr>
-                <w:top w:val="nil"/>
-                <w:left w:val="nil"/>
-                <w:bottom w:val="nil"/>
-                <w:right w:val="nil"/>
-                <w:between w:val="nil"/>
-              </w:pBdr>
-              <w:spacing w:before="0"/>
               <w:rPr>
                 <w:b/>
                 <w:color w:val="000000"/>
@@ -2324,19 +2335,6 @@
                 <w:between w:val="nil"/>
               </w:pBdr>
               <w:spacing w:before="0"/>
-              <w:ind w:left="-113"/>
-            </w:pPr>
-          </w:p>
-          <w:p>
-            <w:pPr>
-              <w:pBdr>
-                <w:top w:val="nil"/>
-                <w:left w:val="nil"/>
-                <w:bottom w:val="nil"/>
-                <w:right w:val="nil"/>
-                <w:between w:val="nil"/>
-              </w:pBdr>
-              <w:spacing w:before="0"/>
               <w:rPr>
                 <w:b/>
                 <w:color w:val="000000"/>
@@ -2431,35 +2429,6 @@
             <w:r>
               <w:t>Knows how to google to get things done.</w:t>
             </w:r>
-          </w:p>
-          <w:p>
-            <w:pPr>
-              <w:pBdr>
-                <w:top w:val="nil"/>
-                <w:left w:val="nil"/>
-                <w:bottom w:val="nil"/>
-                <w:right w:val="nil"/>
-                <w:between w:val="nil"/>
-              </w:pBdr>
-              <w:spacing w:before="0"/>
-              <w:ind w:left="-113" w:right="-454"/>
-              <w:rPr>
-                <w:sz w:val="20"/>
-              </w:rPr>
-            </w:pPr>
-          </w:p>
-          <w:p>
-            <w:pPr>
-              <w:pBdr>
-                <w:top w:val="nil"/>
-                <w:left w:val="nil"/>
-                <w:bottom w:val="nil"/>
-                <w:right w:val="nil"/>
-                <w:between w:val="nil"/>
-              </w:pBdr>
-              <w:spacing w:before="0"/>
-              <w:ind w:left="-113"/>
-            </w:pPr>
           </w:p>
           <w:p>
             <w:pPr>
@@ -2644,7 +2613,7 @@
                   <wp:effectExtent l="0" t="0" r="1270" b="1905"/>
                   <wp:wrapNone/>
                   <wp:docPr id="1" name="image1.png">
-                    <a:hlinkClick xmlns:a="http://schemas.openxmlformats.org/drawingml/2006/main" r:id="rId20"/>
+                    <a:hlinkClick xmlns:a="http://schemas.openxmlformats.org/drawingml/2006/main" r:id="rId21"/>
                   </wp:docPr>
                   <wp:cNvGraphicFramePr>
                     <a:graphicFrameLocks xmlns:a="http://schemas.openxmlformats.org/drawingml/2006/main" noChangeAspect="1"/>
@@ -2657,7 +2626,7 @@
                           <pic:cNvPicPr/>
                         </pic:nvPicPr>
                         <pic:blipFill>
-                          <a:blip r:embed="rId19" cstate="print"/>
+                          <a:blip r:embed="rId20" cstate="print"/>
                           <a:stretch>
                             <a:fillRect/>
                           </a:stretch>
@@ -2798,7 +2767,7 @@
                   <wp:effectExtent l="0" t="0" r="0" b="0"/>
                   <wp:wrapNone/>
                   <wp:docPr id="4" name="image1.png">
-                    <a:hlinkClick xmlns:a="http://schemas.openxmlformats.org/drawingml/2006/main" r:id="rId21"/>
+                    <a:hlinkClick xmlns:a="http://schemas.openxmlformats.org/drawingml/2006/main" r:id="rId22"/>
                   </wp:docPr>
                   <wp:cNvGraphicFramePr>
                     <a:graphicFrameLocks xmlns:a="http://schemas.openxmlformats.org/drawingml/2006/main" noChangeAspect="1"/>
@@ -2811,7 +2780,7 @@
                           <pic:cNvPicPr/>
                         </pic:nvPicPr>
                         <pic:blipFill>
-                          <a:blip r:embed="rId19" cstate="print"/>
+                          <a:blip r:embed="rId20" cstate="print"/>
                           <a:stretch>
                             <a:fillRect/>
                           </a:stretch>
@@ -4518,7 +4487,7 @@
 </file>
 
 <file path=customXml/itemProps1.xml><?xml version="1.0" encoding="utf-8"?>
-<ds:datastoreItem xmlns:ds="http://schemas.openxmlformats.org/officeDocument/2006/customXml" ds:itemID="{3C25DCF1-3742-4B2A-894B-935D72658752}">
+<ds:datastoreItem xmlns:ds="http://schemas.openxmlformats.org/officeDocument/2006/customXml" ds:itemID="{902A94AE-61D7-4EC9-98AC-F289887877D3}">
   <ds:schemaRefs>
     <ds:schemaRef ds:uri="http://schemas.openxmlformats.org/officeDocument/2006/bibliography"/>
   </ds:schemaRefs>

</xml_diff>

<commit_message>
Updated cv with the stock price prediction project
</commit_message>
<xml_diff>
--- a/CV/Saheb Mukherjee.docx
+++ b/CV/Saheb Mukherjee.docx
@@ -168,13 +168,13 @@
                     <wp:anchor distT="0" distB="0" distL="114300" distR="114300" simplePos="0" relativeHeight="251664384" behindDoc="0" locked="0" layoutInCell="1" allowOverlap="1" wp14:anchorId="4EA7A170" wp14:editId="0FE93110">
                       <wp:simplePos x="0" y="0"/>
                       <wp:positionH relativeFrom="column">
-                        <wp:posOffset>-534036</wp:posOffset>
+                        <wp:posOffset>-553085</wp:posOffset>
                       </wp:positionH>
                       <wp:positionV relativeFrom="paragraph">
-                        <wp:posOffset>434340</wp:posOffset>
+                        <wp:posOffset>433705</wp:posOffset>
                       </wp:positionV>
-                      <wp:extent cx="7496175" cy="0"/>
-                      <wp:effectExtent l="0" t="0" r="28575" b="19050"/>
+                      <wp:extent cx="7562850" cy="9525"/>
+                      <wp:effectExtent l="0" t="0" r="19050" b="28575"/>
                       <wp:wrapNone/>
                       <wp:docPr id="6" name="Straight Connector 6"/>
                       <wp:cNvGraphicFramePr/>
@@ -185,7 +185,7 @@
                             <wps:spPr>
                               <a:xfrm>
                                 <a:off x="0" y="0"/>
-                                <a:ext cx="7496175" cy="0"/>
+                                <a:ext cx="7562850" cy="9525"/>
                               </a:xfrm>
                               <a:prstGeom prst="line">
                                 <a:avLst/>
@@ -214,12 +214,18 @@
                           </wps:wsp>
                         </a:graphicData>
                       </a:graphic>
+                      <wp14:sizeRelH relativeFrom="margin">
+                        <wp14:pctWidth>0</wp14:pctWidth>
+                      </wp14:sizeRelH>
+                      <wp14:sizeRelV relativeFrom="margin">
+                        <wp14:pctHeight>0</wp14:pctHeight>
+                      </wp14:sizeRelV>
                     </wp:anchor>
                   </w:drawing>
                 </mc:Choice>
                 <mc:Fallback>
                   <w:pict>
-                    <v:line w14:anchorId="64B9F281" id="Straight Connector 6" o:spid="_x0000_s1026" style="position:absolute;z-index:251664384;visibility:visible;mso-wrap-style:square;mso-wrap-distance-left:9pt;mso-wrap-distance-top:0;mso-wrap-distance-right:9pt;mso-wrap-distance-bottom:0;mso-position-horizontal:absolute;mso-position-horizontal-relative:text;mso-position-vertical:absolute;mso-position-vertical-relative:text" from="-42.05pt,34.2pt" to="548.2pt,34.2pt" o:gfxdata="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" strokecolor="black [3213]" strokeweight=".5pt">
+                    <v:line w14:anchorId="6FB72110" id="Straight Connector 6" o:spid="_x0000_s1026" style="position:absolute;z-index:251664384;visibility:visible;mso-wrap-style:square;mso-width-percent:0;mso-height-percent:0;mso-wrap-distance-left:9pt;mso-wrap-distance-top:0;mso-wrap-distance-right:9pt;mso-wrap-distance-bottom:0;mso-position-horizontal:absolute;mso-position-horizontal-relative:text;mso-position-vertical:absolute;mso-position-vertical-relative:text;mso-width-percent:0;mso-height-percent:0;mso-width-relative:margin;mso-height-relative:margin" from="-43.55pt,34.15pt" to="551.95pt,34.9pt" o:gfxdata="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" strokecolor="black [3213]" strokeweight=".5pt">
                       <v:stroke joinstyle="miter"/>
                     </v:line>
                   </w:pict>
@@ -334,17 +340,8 @@
                   <w:rStyle w:val="Hyperlink"/>
                   <w:sz w:val="20"/>
                 </w:rPr>
-                <w:t>linkedin.com/in/</w:t>
+                <w:t>linkedin.com/in/saheb-mukherjee</w:t>
               </w:r>
-              <w:proofErr w:type="spellStart"/>
-              <w:r>
-                <w:rPr>
-                  <w:rStyle w:val="Hyperlink"/>
-                  <w:sz w:val="20"/>
-                </w:rPr>
-                <w:t>saheb-mukherjee</w:t>
-              </w:r>
-              <w:proofErr w:type="spellEnd"/>
             </w:hyperlink>
           </w:p>
           <w:p>
@@ -958,19 +955,11 @@
                 <w:sz w:val="20"/>
               </w:rPr>
             </w:pPr>
-            <w:proofErr w:type="spellStart"/>
-            <w:r>
-              <w:rPr>
-                <w:sz w:val="20"/>
-              </w:rPr>
-              <w:t>Scikit</w:t>
-            </w:r>
-            <w:proofErr w:type="spellEnd"/>
-            <w:r>
-              <w:rPr>
-                <w:sz w:val="20"/>
-              </w:rPr>
-              <w:t xml:space="preserve"> learn</w:t>
+            <w:r>
+              <w:rPr>
+                <w:sz w:val="20"/>
+              </w:rPr>
+              <w:t>Scikit learn</w:t>
             </w:r>
           </w:p>
           <w:p>
@@ -1016,7 +1005,6 @@
                 <w:sz w:val="20"/>
               </w:rPr>
             </w:pPr>
-            <w:proofErr w:type="spellStart"/>
             <w:r>
               <w:rPr>
                 <w:sz w:val="20"/>
@@ -1029,7 +1017,6 @@
               </w:rPr>
               <w:t>y</w:t>
             </w:r>
-            <w:proofErr w:type="spellEnd"/>
           </w:p>
           <w:p>
             <w:pPr>
@@ -1049,14 +1036,12 @@
                 <w:sz w:val="20"/>
               </w:rPr>
             </w:pPr>
-            <w:proofErr w:type="spellStart"/>
             <w:r>
               <w:rPr>
                 <w:sz w:val="20"/>
               </w:rPr>
               <w:t>Matplotlib</w:t>
             </w:r>
-            <w:proofErr w:type="spellEnd"/>
           </w:p>
           <w:p>
             <w:pPr>
@@ -1218,7 +1203,19 @@
               <w:rPr>
                 <w:sz w:val="24"/>
               </w:rPr>
-              <w:t>Heart Disease Prediction</w:t>
+              <w:t>S</w:t>
+            </w:r>
+            <w:r>
+              <w:rPr>
+                <w:sz w:val="24"/>
+              </w:rPr>
+              <w:t>tock Price</w:t>
+            </w:r>
+            <w:r>
+              <w:rPr>
+                <w:sz w:val="24"/>
+              </w:rPr>
+              <w:t xml:space="preserve"> Prediction</w:t>
             </w:r>
           </w:p>
           <w:p>
@@ -1241,33 +1238,39 @@
               <w:rPr>
                 <w:sz w:val="18"/>
               </w:rPr>
-              <w:t>March 2022 - March 2022</w:t>
-            </w:r>
-          </w:p>
-          <w:p>
-            <w:pPr>
-              <w:spacing w:before="0"/>
-              <w:rPr>
-                <w:sz w:val="20"/>
-              </w:rPr>
-            </w:pPr>
-            <w:r>
-              <w:rPr>
-                <w:sz w:val="20"/>
-              </w:rPr>
-              <w:t>In this project I have done some Exploratory Data Analysis and presented it in beautiful charts and graphs to make it presentable and also to get clear vision of what kind of features and records are available and what is the insights</w:t>
-            </w:r>
-            <w:r>
-              <w:rPr>
-                <w:sz w:val="20"/>
-              </w:rPr>
-              <w:t xml:space="preserve"> of the Data</w:t>
-            </w:r>
-            <w:r>
-              <w:rPr>
-                <w:sz w:val="20"/>
-              </w:rPr>
-              <w:t>.</w:t>
+              <w:t>March 2022 - June</w:t>
+            </w:r>
+            <w:r>
+              <w:rPr>
+                <w:sz w:val="18"/>
+              </w:rPr>
+              <w:t xml:space="preserve"> 2022</w:t>
+            </w:r>
+          </w:p>
+          <w:p>
+            <w:pPr>
+              <w:spacing w:before="0"/>
+            </w:pPr>
+            <w:r>
+              <w:t xml:space="preserve">This program </w:t>
+            </w:r>
+            <w:r>
+              <w:t xml:space="preserve">is a Deep-Learning Application which </w:t>
+            </w:r>
+            <w:r>
+              <w:t>uses</w:t>
+            </w:r>
+            <w:r>
+              <w:t xml:space="preserve"> web scraping of stock data and</w:t>
+            </w:r>
+            <w:r>
+              <w:t xml:space="preserve"> an artificial recurrent neural network called Long Short Term Memory</w:t>
+            </w:r>
+            <w:r>
+              <w:t xml:space="preserve"> </w:t>
+            </w:r>
+            <w:r>
+              <w:t>(LSTM) to predict the closing stock price of a corporation, using past 60 days stock price.</w:t>
             </w:r>
           </w:p>
           <w:p>
@@ -1301,19 +1304,17 @@
                 <w:sz w:val="20"/>
               </w:rPr>
             </w:pPr>
-            <w:proofErr w:type="spellStart"/>
-            <w:r>
-              <w:rPr>
-                <w:sz w:val="20"/>
-              </w:rPr>
-              <w:t>Scikit</w:t>
-            </w:r>
-            <w:proofErr w:type="spellEnd"/>
-            <w:r>
-              <w:rPr>
-                <w:sz w:val="20"/>
-              </w:rPr>
-              <w:t xml:space="preserve"> learn</w:t>
+            <w:r>
+              <w:rPr>
+                <w:sz w:val="20"/>
+              </w:rPr>
+              <w:t>Scikit learn</w:t>
+            </w:r>
+            <w:r>
+              <w:rPr>
+                <w:sz w:val="20"/>
+              </w:rPr>
+              <w:t>, Tensorflow, Keras</w:t>
             </w:r>
           </w:p>
           <w:p>
@@ -1333,6 +1334,12 @@
               </w:rPr>
               <w:t>Pandas</w:t>
             </w:r>
+            <w:r>
+              <w:rPr>
+                <w:sz w:val="20"/>
+              </w:rPr>
+              <w:t>, Pandas_Datareader</w:t>
+            </w:r>
           </w:p>
           <w:p>
             <w:pPr>
@@ -1345,7 +1352,6 @@
                 <w:sz w:val="20"/>
               </w:rPr>
             </w:pPr>
-            <w:proofErr w:type="spellStart"/>
             <w:r>
               <w:rPr>
                 <w:sz w:val="20"/>
@@ -1358,7 +1364,6 @@
               </w:rPr>
               <w:t>y</w:t>
             </w:r>
-            <w:proofErr w:type="spellEnd"/>
           </w:p>
           <w:p>
             <w:pPr>
@@ -1371,34 +1376,24 @@
                 <w:sz w:val="20"/>
               </w:rPr>
             </w:pPr>
-            <w:proofErr w:type="spellStart"/>
             <w:r>
               <w:rPr>
                 <w:sz w:val="20"/>
               </w:rPr>
               <w:t>Matplotlib</w:t>
             </w:r>
-            <w:proofErr w:type="spellEnd"/>
-          </w:p>
-          <w:p>
-            <w:pPr>
-              <w:numPr>
-                <w:ilvl w:val="0"/>
-                <w:numId w:val="1"/>
-              </w:numPr>
-              <w:spacing w:before="0"/>
-              <w:rPr>
-                <w:sz w:val="20"/>
-              </w:rPr>
-            </w:pPr>
-            <w:proofErr w:type="spellStart"/>
+            <w:r>
+              <w:rPr>
+                <w:sz w:val="20"/>
+              </w:rPr>
+              <w:t xml:space="preserve">, </w:t>
+            </w:r>
             <w:r>
               <w:rPr>
                 <w:sz w:val="20"/>
               </w:rPr>
               <w:t>Seaborn</w:t>
             </w:r>
-            <w:proofErr w:type="spellEnd"/>
           </w:p>
           <w:p>
             <w:pPr>
@@ -1412,60 +1407,24 @@
                 <w:sz w:val="20"/>
                 <w:u w:val="single"/>
               </w:rPr>
-              <w:t>Role</w:t>
-            </w:r>
-            <w:proofErr w:type="gramStart"/>
+              <w:t>Role:-</w:t>
+            </w:r>
+            <w:r>
+              <w:rPr>
+                <w:sz w:val="20"/>
+              </w:rPr>
+              <w:t xml:space="preserve">  Data-Collection/Pre-processing, Model Selection, Deployment</w:t>
+            </w:r>
+          </w:p>
+          <w:p>
+            <w:pPr>
+              <w:spacing w:before="0"/>
+            </w:pPr>
             <w:r>
               <w:rPr>
                 <w:sz w:val="20"/>
                 <w:u w:val="single"/>
               </w:rPr>
-              <w:t>:-</w:t>
-            </w:r>
-            <w:proofErr w:type="gramEnd"/>
-            <w:r>
-              <w:rPr>
-                <w:sz w:val="20"/>
-              </w:rPr>
-              <w:t xml:space="preserve">  Done Some valid EDA, and tested it with some reasonable </w:t>
-            </w:r>
-            <w:r>
-              <w:rPr>
-                <w:sz w:val="20"/>
-              </w:rPr>
-              <w:t xml:space="preserve">Machine </w:t>
-            </w:r>
-            <w:r>
-              <w:rPr>
-                <w:sz w:val="20"/>
-              </w:rPr>
-              <w:t xml:space="preserve">    </w:t>
-            </w:r>
-            <w:r>
-              <w:rPr>
-                <w:sz w:val="20"/>
-              </w:rPr>
-              <w:t xml:space="preserve">Learning </w:t>
-            </w:r>
-            <w:r>
-              <w:rPr>
-                <w:sz w:val="20"/>
-              </w:rPr>
-              <w:t>Models.</w:t>
-            </w:r>
-          </w:p>
-          <w:p>
-            <w:pPr>
-              <w:spacing w:before="0"/>
-              <w:rPr>
-                <w:sz w:val="20"/>
-              </w:rPr>
-            </w:pPr>
-            <w:r>
-              <w:rPr>
-                <w:sz w:val="20"/>
-                <w:u w:val="single"/>
-              </w:rPr>
               <w:t>Link:-</w:t>
             </w:r>
             <w:r>
@@ -1474,14 +1433,31 @@
               </w:rPr>
               <w:t xml:space="preserve"> </w:t>
             </w:r>
-            <w:hyperlink r:id="rId18">
+            <w:hyperlink r:id="rId18" w:history="1">
               <w:r>
                 <w:rPr>
-                  <w:color w:val="1155CC"/>
-                  <w:sz w:val="20"/>
-                  <w:u w:val="single"/>
+                  <w:rStyle w:val="Hyperlink"/>
                 </w:rPr>
-                <w:t>https://github.com/sahebdatas/Heart-disease-Detection-project</w:t>
+                <w:t>https://github.com/sahebdatas/stock_price_prediction</w:t>
+              </w:r>
+            </w:hyperlink>
+          </w:p>
+          <w:p>
+            <w:pPr>
+              <w:spacing w:before="0"/>
+              <w:rPr>
+                <w:sz w:val="20"/>
+              </w:rPr>
+            </w:pPr>
+            <w:r>
+              <w:t xml:space="preserve">Click Here for a </w:t>
+            </w:r>
+            <w:hyperlink r:id="rId19" w:history="1">
+              <w:r>
+                <w:rPr>
+                  <w:rStyle w:val="Hyperlink"/>
+                </w:rPr>
+                <w:t>DEMO</w:t>
               </w:r>
             </w:hyperlink>
           </w:p>
@@ -1526,23 +1502,7 @@
                 <w:color w:val="auto"/>
                 <w:sz w:val="20"/>
               </w:rPr>
-              <w:t xml:space="preserve">Python with Machine Learning | </w:t>
-            </w:r>
-            <w:proofErr w:type="spellStart"/>
-            <w:r>
-              <w:rPr>
-                <w:color w:val="auto"/>
-                <w:sz w:val="20"/>
-              </w:rPr>
-              <w:t>TechTree</w:t>
-            </w:r>
-            <w:proofErr w:type="spellEnd"/>
-            <w:r>
-              <w:rPr>
-                <w:color w:val="auto"/>
-                <w:sz w:val="20"/>
-              </w:rPr>
-              <w:t xml:space="preserve"> (Summer Training</w:t>
+              <w:t>Python with Machine Learning | TechTree (Summer Training</w:t>
             </w:r>
             <w:r>
               <w:rPr>
@@ -1578,7 +1538,7 @@
                   <wp:effectExtent l="0" t="0" r="0" b="0"/>
                   <wp:wrapNone/>
                   <wp:docPr id="10" name="image1.png">
-                    <a:hlinkClick xmlns:a="http://schemas.openxmlformats.org/drawingml/2006/main" r:id="rId19"/>
+                    <a:hlinkClick xmlns:a="http://schemas.openxmlformats.org/drawingml/2006/main" r:id="rId20"/>
                   </wp:docPr>
                   <wp:cNvGraphicFramePr>
                     <a:graphicFrameLocks xmlns:a="http://schemas.openxmlformats.org/drawingml/2006/main" noChangeAspect="1"/>
@@ -1591,7 +1551,7 @@
                           <pic:cNvPicPr/>
                         </pic:nvPicPr>
                         <pic:blipFill>
-                          <a:blip r:embed="rId20" cstate="print"/>
+                          <a:blip r:embed="rId21" cstate="print"/>
                           <a:stretch>
                             <a:fillRect/>
                           </a:stretch>
@@ -1674,7 +1634,7 @@
                   <wp:effectExtent l="0" t="0" r="0" b="0"/>
                   <wp:wrapNone/>
                   <wp:docPr id="7" name="image1.png">
-                    <a:hlinkClick xmlns:a="http://schemas.openxmlformats.org/drawingml/2006/main" r:id="rId21"/>
+                    <a:hlinkClick xmlns:a="http://schemas.openxmlformats.org/drawingml/2006/main" r:id="rId22"/>
                   </wp:docPr>
                   <wp:cNvGraphicFramePr>
                     <a:graphicFrameLocks xmlns:a="http://schemas.openxmlformats.org/drawingml/2006/main" noChangeAspect="1"/>
@@ -1687,7 +1647,7 @@
                           <pic:cNvPicPr/>
                         </pic:nvPicPr>
                         <pic:blipFill>
-                          <a:blip r:embed="rId20" cstate="print"/>
+                          <a:blip r:embed="rId21" cstate="print"/>
                           <a:stretch>
                             <a:fillRect/>
                           </a:stretch>
@@ -2082,14 +2042,15 @@
               <w:spacing w:before="0"/>
               <w:ind w:left="247"/>
             </w:pPr>
-            <w:proofErr w:type="spellStart"/>
             <w:r>
               <w:t>NumP</w:t>
             </w:r>
             <w:r>
               <w:t>y</w:t>
             </w:r>
-            <w:proofErr w:type="spellEnd"/>
+            <w:r>
+              <w:t>, Pandas, Matplotlib</w:t>
+            </w:r>
           </w:p>
           <w:p>
             <w:pPr>
@@ -2109,7 +2070,10 @@
               <w:ind w:left="247"/>
             </w:pPr>
             <w:r>
-              <w:t>Pandas</w:t>
+              <w:t>Scikit-Learn</w:t>
+            </w:r>
+            <w:r>
+              <w:t>, Tensorflow, Keras</w:t>
             </w:r>
           </w:p>
           <w:p>
@@ -2129,11 +2093,9 @@
               <w:spacing w:before="0"/>
               <w:ind w:left="247"/>
             </w:pPr>
-            <w:proofErr w:type="spellStart"/>
-            <w:r>
-              <w:t>Matplotlib</w:t>
-            </w:r>
-            <w:proofErr w:type="spellEnd"/>
+            <w:r>
+              <w:t>Jupyter Notebook</w:t>
+            </w:r>
           </w:p>
           <w:p>
             <w:pPr>
@@ -2152,13 +2114,8 @@
               <w:spacing w:before="0"/>
               <w:ind w:left="247"/>
             </w:pPr>
-            <w:proofErr w:type="spellStart"/>
-            <w:r>
-              <w:t>Scikit</w:t>
-            </w:r>
-            <w:proofErr w:type="spellEnd"/>
-            <w:r>
-              <w:t>-Learn</w:t>
+            <w:r>
+              <w:t>Regex</w:t>
             </w:r>
           </w:p>
           <w:p>
@@ -2178,13 +2135,8 @@
               <w:spacing w:before="0"/>
               <w:ind w:left="247"/>
             </w:pPr>
-            <w:proofErr w:type="spellStart"/>
-            <w:r>
-              <w:t>Jupyter</w:t>
-            </w:r>
-            <w:proofErr w:type="spellEnd"/>
-            <w:r>
-              <w:t xml:space="preserve"> Notebook</w:t>
+            <w:r>
+              <w:t>NLP (Natural Language Processing)</w:t>
             </w:r>
           </w:p>
           <w:p>
@@ -2205,7 +2157,7 @@
               <w:ind w:left="247"/>
             </w:pPr>
             <w:r>
-              <w:t>Regex</w:t>
+              <w:t>MySQL</w:t>
             </w:r>
           </w:p>
           <w:p>
@@ -2226,7 +2178,7 @@
               <w:ind w:left="247"/>
             </w:pPr>
             <w:r>
-              <w:t>MySQL</w:t>
+              <w:t>R-Studios (Basics)</w:t>
             </w:r>
           </w:p>
           <w:p>
@@ -2247,27 +2199,6 @@
               <w:ind w:left="247"/>
             </w:pPr>
             <w:r>
-              <w:t>R-Studios (Basics)</w:t>
-            </w:r>
-          </w:p>
-          <w:p>
-            <w:pPr>
-              <w:pStyle w:val="ListParagraph"/>
-              <w:numPr>
-                <w:ilvl w:val="0"/>
-                <w:numId w:val="4"/>
-              </w:numPr>
-              <w:pBdr>
-                <w:top w:val="nil"/>
-                <w:left w:val="nil"/>
-                <w:bottom w:val="nil"/>
-                <w:right w:val="nil"/>
-                <w:between w:val="nil"/>
-              </w:pBdr>
-              <w:spacing w:before="0"/>
-              <w:ind w:left="247"/>
-            </w:pPr>
-            <w:r>
               <w:t>MS-Excel (Basics)</w:t>
             </w:r>
           </w:p>
@@ -2343,16 +2274,8 @@
               <w:rPr>
                 <w:sz w:val="20"/>
               </w:rPr>
-              <w:t>Anaconda/Mini-</w:t>
-            </w:r>
-            <w:proofErr w:type="spellStart"/>
-            <w:r>
-              <w:rPr>
-                <w:sz w:val="20"/>
-              </w:rPr>
-              <w:t>conda</w:t>
-            </w:r>
-            <w:proofErr w:type="spellEnd"/>
+              <w:t>Anaconda/Mini-conda</w:t>
+            </w:r>
           </w:p>
           <w:p>
             <w:pPr>
@@ -2395,28 +2318,12 @@
               <w:spacing w:before="0"/>
               <w:ind w:left="247" w:right="-227"/>
             </w:pPr>
-            <w:proofErr w:type="spellStart"/>
-            <w:r>
-              <w:rPr>
-                <w:sz w:val="20"/>
-              </w:rPr>
-              <w:t>Git</w:t>
-            </w:r>
-            <w:proofErr w:type="spellEnd"/>
-            <w:r>
-              <w:rPr>
-                <w:sz w:val="20"/>
-              </w:rPr>
-              <w:t>/</w:t>
-            </w:r>
-            <w:proofErr w:type="spellStart"/>
-            <w:r>
-              <w:rPr>
-                <w:sz w:val="20"/>
-              </w:rPr>
-              <w:t>Github</w:t>
-            </w:r>
-            <w:proofErr w:type="spellEnd"/>
+            <w:r>
+              <w:rPr>
+                <w:sz w:val="20"/>
+              </w:rPr>
+              <w:t>Git/Github</w:t>
+            </w:r>
           </w:p>
           <w:p>
             <w:pPr>
@@ -2570,21 +2477,7 @@
               <w:rPr>
                 <w:szCs w:val="20"/>
               </w:rPr>
-              <w:t xml:space="preserve">B.P </w:t>
-            </w:r>
-            <w:proofErr w:type="spellStart"/>
-            <w:r>
-              <w:rPr>
-                <w:szCs w:val="20"/>
-              </w:rPr>
-              <w:t>Poddar</w:t>
-            </w:r>
-            <w:proofErr w:type="spellEnd"/>
-            <w:r>
-              <w:rPr>
-                <w:szCs w:val="20"/>
-              </w:rPr>
-              <w:t xml:space="preserve"> Institute </w:t>
+              <w:t xml:space="preserve">B.P Poddar Institute </w:t>
             </w:r>
             <w:proofErr w:type="gramStart"/>
             <w:r>
@@ -2697,16 +2590,16 @@
                 <wp:anchor distT="0" distB="0" distL="0" distR="0" simplePos="0" relativeHeight="251670528" behindDoc="0" locked="0" layoutInCell="1" allowOverlap="1" wp14:anchorId="698B18B0" wp14:editId="183F1824">
                   <wp:simplePos x="0" y="0"/>
                   <wp:positionH relativeFrom="page">
-                    <wp:posOffset>1074759</wp:posOffset>
+                    <wp:posOffset>1083945</wp:posOffset>
                   </wp:positionH>
                   <wp:positionV relativeFrom="paragraph">
-                    <wp:posOffset>5255</wp:posOffset>
+                    <wp:posOffset>33655</wp:posOffset>
                   </wp:positionV>
                   <wp:extent cx="132253" cy="93941"/>
                   <wp:effectExtent l="0" t="0" r="1270" b="1905"/>
                   <wp:wrapNone/>
                   <wp:docPr id="1" name="image1.png">
-                    <a:hlinkClick xmlns:a="http://schemas.openxmlformats.org/drawingml/2006/main" r:id="rId22"/>
+                    <a:hlinkClick xmlns:a="http://schemas.openxmlformats.org/drawingml/2006/main" r:id="rId23"/>
                   </wp:docPr>
                   <wp:cNvGraphicFramePr>
                     <a:graphicFrameLocks xmlns:a="http://schemas.openxmlformats.org/drawingml/2006/main" noChangeAspect="1"/>
@@ -2719,7 +2612,7 @@
                           <pic:cNvPicPr/>
                         </pic:nvPicPr>
                         <pic:blipFill>
-                          <a:blip r:embed="rId20" cstate="print"/>
+                          <a:blip r:embed="rId21" cstate="print"/>
                           <a:stretch>
                             <a:fillRect/>
                           </a:stretch>
@@ -2824,6 +2717,8 @@
               </w:rPr>
               <w:t>August 2017 - July 2020</w:t>
             </w:r>
+            <w:bookmarkStart w:id="12" w:name="_GoBack"/>
+            <w:bookmarkEnd w:id="12"/>
           </w:p>
           <w:p>
             <w:pPr>
@@ -2843,7 +2738,7 @@
                 <wp:anchor distT="0" distB="0" distL="0" distR="0" simplePos="0" relativeHeight="251672576" behindDoc="0" locked="0" layoutInCell="1" allowOverlap="1" wp14:anchorId="698B18B0" wp14:editId="183F1824">
                   <wp:simplePos x="0" y="0"/>
                   <wp:positionH relativeFrom="page">
-                    <wp:posOffset>779145</wp:posOffset>
+                    <wp:posOffset>855345</wp:posOffset>
                   </wp:positionH>
                   <wp:positionV relativeFrom="paragraph">
                     <wp:posOffset>17780</wp:posOffset>
@@ -2852,7 +2747,7 @@
                   <wp:effectExtent l="0" t="0" r="0" b="0"/>
                   <wp:wrapNone/>
                   <wp:docPr id="4" name="image1.png">
-                    <a:hlinkClick xmlns:a="http://schemas.openxmlformats.org/drawingml/2006/main" r:id="rId23"/>
+                    <a:hlinkClick xmlns:a="http://schemas.openxmlformats.org/drawingml/2006/main" r:id="rId24"/>
                   </wp:docPr>
                   <wp:cNvGraphicFramePr>
                     <a:graphicFrameLocks xmlns:a="http://schemas.openxmlformats.org/drawingml/2006/main" noChangeAspect="1"/>
@@ -2865,7 +2760,7 @@
                           <pic:cNvPicPr/>
                         </pic:nvPicPr>
                         <pic:blipFill>
-                          <a:blip r:embed="rId20" cstate="print"/>
+                          <a:blip r:embed="rId21" cstate="print"/>
                           <a:stretch>
                             <a:fillRect/>
                           </a:stretch>
@@ -2929,30 +2824,12 @@
                 <w:sz w:val="24"/>
               </w:rPr>
             </w:pPr>
-            <w:proofErr w:type="spellStart"/>
-            <w:proofErr w:type="gramStart"/>
             <w:r>
               <w:rPr>
                 <w:b w:val="0"/>
                 <w:sz w:val="24"/>
               </w:rPr>
-              <w:t>Ishapore</w:t>
-            </w:r>
-            <w:proofErr w:type="spellEnd"/>
-            <w:r>
-              <w:rPr>
-                <w:b w:val="0"/>
-                <w:sz w:val="24"/>
-              </w:rPr>
-              <w:t xml:space="preserve"> :</w:t>
-            </w:r>
-            <w:proofErr w:type="gramEnd"/>
-            <w:r>
-              <w:rPr>
-                <w:b w:val="0"/>
-                <w:sz w:val="24"/>
-              </w:rPr>
-              <w:t xml:space="preserve">— </w:t>
+              <w:t xml:space="preserve">Ishapore :— </w:t>
             </w:r>
           </w:p>
           <w:p>
@@ -3002,7 +2879,7 @@
                   <wp:effectExtent l="0" t="0" r="0" b="0"/>
                   <wp:wrapNone/>
                   <wp:docPr id="8" name="image1.png">
-                    <a:hlinkClick xmlns:a="http://schemas.openxmlformats.org/drawingml/2006/main" r:id="rId24"/>
+                    <a:hlinkClick xmlns:a="http://schemas.openxmlformats.org/drawingml/2006/main" r:id="rId25"/>
                   </wp:docPr>
                   <wp:cNvGraphicFramePr>
                     <a:graphicFrameLocks xmlns:a="http://schemas.openxmlformats.org/drawingml/2006/main" noChangeAspect="1"/>
@@ -3015,7 +2892,7 @@
                           <pic:cNvPicPr/>
                         </pic:nvPicPr>
                         <pic:blipFill>
-                          <a:blip r:embed="rId20" cstate="print"/>
+                          <a:blip r:embed="rId21" cstate="print"/>
                           <a:stretch>
                             <a:fillRect/>
                           </a:stretch>
@@ -3064,15 +2941,7 @@
                 <w:sz w:val="20"/>
                 <w:u w:val="single"/>
               </w:rPr>
-              <w:t>57.8</w:t>
-            </w:r>
-            <w:r>
-              <w:rPr>
-                <w:b/>
-                <w:sz w:val="20"/>
-                <w:u w:val="single"/>
-              </w:rPr>
-              <w:t>%</w:t>
+              <w:t>57.8%</w:t>
             </w:r>
           </w:p>
           <w:p>
@@ -3122,7 +2991,7 @@
                   <wp:effectExtent l="0" t="0" r="0" b="0"/>
                   <wp:wrapNone/>
                   <wp:docPr id="14" name="image1.png">
-                    <a:hlinkClick xmlns:a="http://schemas.openxmlformats.org/drawingml/2006/main" r:id="rId25"/>
+                    <a:hlinkClick xmlns:a="http://schemas.openxmlformats.org/drawingml/2006/main" r:id="rId26"/>
                   </wp:docPr>
                   <wp:cNvGraphicFramePr>
                     <a:graphicFrameLocks xmlns:a="http://schemas.openxmlformats.org/drawingml/2006/main" noChangeAspect="1"/>
@@ -3135,7 +3004,7 @@
                           <pic:cNvPicPr/>
                         </pic:nvPicPr>
                         <pic:blipFill>
-                          <a:blip r:embed="rId20" cstate="print"/>
+                          <a:blip r:embed="rId21" cstate="print"/>
                           <a:stretch>
                             <a:fillRect/>
                           </a:stretch>
@@ -3186,8 +3055,6 @@
               </w:rPr>
               <w:t>5.6</w:t>
             </w:r>
-            <w:bookmarkStart w:id="12" w:name="_GoBack"/>
-            <w:bookmarkEnd w:id="12"/>
           </w:p>
           <w:p>
             <w:pPr>
@@ -4898,7 +4765,7 @@
 </file>
 
 <file path=customXml/itemProps1.xml><?xml version="1.0" encoding="utf-8"?>
-<ds:datastoreItem xmlns:ds="http://schemas.openxmlformats.org/officeDocument/2006/customXml" ds:itemID="{8AFE2E96-5272-4D26-8562-A2FEADD92ED6}">
+<ds:datastoreItem xmlns:ds="http://schemas.openxmlformats.org/officeDocument/2006/customXml" ds:itemID="{EF129DAF-D4A2-40E3-8396-2669FF692A62}">
   <ds:schemaRefs>
     <ds:schemaRef ds:uri="http://schemas.openxmlformats.org/officeDocument/2006/bibliography"/>
   </ds:schemaRefs>

</xml_diff>

<commit_message>
Updated cv with provisional certificate MCA
</commit_message>
<xml_diff>
--- a/CV/Saheb Mukherjee.docx
+++ b/CV/Saheb Mukherjee.docx
@@ -137,6 +137,8 @@
               <w:t>Saheb Mukherjee</w:t>
             </w:r>
           </w:p>
+          <w:bookmarkStart w:id="0" w:name="_ymi089liagec" w:colFirst="0" w:colLast="0"/>
+          <w:bookmarkEnd w:id="0"/>
           <w:p>
             <w:pPr>
               <w:pStyle w:val="Subtitle"/>
@@ -153,8 +155,6 @@
                 <w:szCs w:val="20"/>
               </w:rPr>
             </w:pPr>
-            <w:bookmarkStart w:id="0" w:name="_ymi089liagec" w:colFirst="0" w:colLast="0"/>
-            <w:bookmarkEnd w:id="0"/>
             <w:r>
               <w:rPr>
                 <w:noProof/>
@@ -1258,19 +1258,7 @@
               <w:t xml:space="preserve">is a Deep-Learning Application which </w:t>
             </w:r>
             <w:r>
-              <w:t>uses</w:t>
-            </w:r>
-            <w:r>
-              <w:t xml:space="preserve"> web scraping of stock data and</w:t>
-            </w:r>
-            <w:r>
-              <w:t xml:space="preserve"> an artificial recurrent neural network called Long Short Term Memory</w:t>
-            </w:r>
-            <w:r>
-              <w:t xml:space="preserve"> </w:t>
-            </w:r>
-            <w:r>
-              <w:t>(LSTM) to predict the closing stock price of a corporation, using past 60 days stock price.</w:t>
+              <w:t>uses web scraping of stock data and an artificial recurrent neural network called Long Short Term Memory (LSTM) to predict the closing stock price of a corporation, using past 60 days stock price.</w:t>
             </w:r>
           </w:p>
           <w:p>
@@ -1386,13 +1374,7 @@
               <w:rPr>
                 <w:sz w:val="20"/>
               </w:rPr>
-              <w:t xml:space="preserve">, </w:t>
-            </w:r>
-            <w:r>
-              <w:rPr>
-                <w:sz w:val="20"/>
-              </w:rPr>
-              <w:t>Seaborn</w:t>
+              <w:t>, Seaborn</w:t>
             </w:r>
           </w:p>
           <w:p>
@@ -2590,7 +2572,7 @@
                 <wp:anchor distT="0" distB="0" distL="0" distR="0" simplePos="0" relativeHeight="251670528" behindDoc="0" locked="0" layoutInCell="1" allowOverlap="1" wp14:anchorId="698B18B0" wp14:editId="183F1824">
                   <wp:simplePos x="0" y="0"/>
                   <wp:positionH relativeFrom="page">
-                    <wp:posOffset>1083945</wp:posOffset>
+                    <wp:posOffset>798195</wp:posOffset>
                   </wp:positionH>
                   <wp:positionV relativeFrom="paragraph">
                     <wp:posOffset>33655</wp:posOffset>
@@ -2644,7 +2626,7 @@
                 <w:sz w:val="20"/>
                 <w:u w:val="single"/>
               </w:rPr>
-              <w:t>Status: On-Going</w:t>
+              <w:t>DGPA: 9.65</w:t>
             </w:r>
           </w:p>
           <w:p>
@@ -2717,8 +2699,6 @@
               </w:rPr>
               <w:t>August 2017 - July 2020</w:t>
             </w:r>
-            <w:bookmarkStart w:id="12" w:name="_GoBack"/>
-            <w:bookmarkEnd w:id="12"/>
           </w:p>
           <w:p>
             <w:pPr>
@@ -2782,18 +2762,14 @@
             </w:r>
             <w:r>
               <w:rPr>
-                <w:sz w:val="20"/>
-              </w:rPr>
-              <w:t xml:space="preserve">  </w:t>
-            </w:r>
-            <w:r>
-              <w:rPr>
                 <w:b/>
                 <w:sz w:val="20"/>
                 <w:u w:val="single"/>
               </w:rPr>
               <w:t>DGPA: 7.41</w:t>
             </w:r>
+            <w:bookmarkStart w:id="12" w:name="_GoBack"/>
+            <w:bookmarkEnd w:id="12"/>
           </w:p>
           <w:p>
             <w:pPr>
@@ -4765,7 +4741,7 @@
 </file>
 
 <file path=customXml/itemProps1.xml><?xml version="1.0" encoding="utf-8"?>
-<ds:datastoreItem xmlns:ds="http://schemas.openxmlformats.org/officeDocument/2006/customXml" ds:itemID="{EF129DAF-D4A2-40E3-8396-2669FF692A62}">
+<ds:datastoreItem xmlns:ds="http://schemas.openxmlformats.org/officeDocument/2006/customXml" ds:itemID="{15FDA7BD-986D-4093-A75C-8734BC30B682}">
   <ds:schemaRefs>
     <ds:schemaRef ds:uri="http://schemas.openxmlformats.org/officeDocument/2006/bibliography"/>
   </ds:schemaRefs>

</xml_diff>